<commit_message>
chore(Supports): Restore original footer with all infos (Author, filename, print date, ...)
</commit_message>
<xml_diff>
--- a/supports/source/Classes et Objets.docx
+++ b/supports/source/Classes et Objets.docx
@@ -1,6 +1,6 @@
 
 <file path=word/document.xml><?xml version="1.0" encoding="utf-8"?>
-<w:document xmlns:wpc="http://schemas.microsoft.com/office/word/2010/wordprocessingCanvas" xmlns:cx="http://schemas.microsoft.com/office/drawing/2014/chartex" xmlns:cx1="http://schemas.microsoft.com/office/drawing/2015/9/8/chartex" xmlns:cx2="http://schemas.microsoft.com/office/drawing/2015/10/21/chartex" xmlns:cx3="http://schemas.microsoft.com/office/drawing/2016/5/9/chartex" xmlns:cx4="http://schemas.microsoft.com/office/drawing/2016/5/10/chartex" xmlns:cx5="http://schemas.microsoft.com/office/drawing/2016/5/11/chartex" xmlns:cx6="http://schemas.microsoft.com/office/drawing/2016/5/12/chartex" xmlns:cx7="http://schemas.microsoft.com/office/drawing/2016/5/13/chartex" xmlns:cx8="http://schemas.microsoft.com/office/drawing/2016/5/14/chartex" xmlns:mc="http://schemas.openxmlformats.org/markup-compatibility/2006" xmlns:aink="http://schemas.microsoft.com/office/drawing/2016/ink" xmlns:am3d="http://schemas.microsoft.com/office/drawing/2017/model3d" xmlns:o="urn:schemas-microsoft-com:office:office" xmlns:oel="http://schemas.microsoft.com/office/2019/extlst" xmlns:r="http://schemas.openxmlformats.org/officeDocument/2006/relationships" xmlns:m="http://schemas.openxmlformats.org/officeDocument/2006/math" xmlns:v="urn:schemas-microsoft-com:vml" xmlns:wp14="http://schemas.microsoft.com/office/word/2010/wordprocessingDrawing" xmlns:wp="http://schemas.openxmlformats.org/drawingml/2006/wordprocessingDrawing" xmlns:w10="urn:schemas-microsoft-com:office:word" xmlns:w="http://schemas.openxmlformats.org/wordprocessingml/2006/main" xmlns:w14="http://schemas.microsoft.com/office/word/2010/wordml" xmlns:w15="http://schemas.microsoft.com/office/word/2012/wordml" xmlns:w16cex="http://schemas.microsoft.com/office/word/2018/wordml/cex" xmlns:w16cid="http://schemas.microsoft.com/office/word/2016/wordml/cid" xmlns:w16="http://schemas.microsoft.com/office/word/2018/wordml" xmlns:w16du="http://schemas.microsoft.com/office/word/2023/wordml/word16du" xmlns:w16sdtdh="http://schemas.microsoft.com/office/word/2020/wordml/sdtdatahash" xmlns:w16se="http://schemas.microsoft.com/office/word/2015/wordml/symex" xmlns:wpg="http://schemas.microsoft.com/office/word/2010/wordprocessingGroup" xmlns:wpi="http://schemas.microsoft.com/office/word/2010/wordprocessingInk" xmlns:wne="http://schemas.microsoft.com/office/word/2006/wordml" xmlns:wps="http://schemas.microsoft.com/office/word/2010/wordprocessingShape" mc:Ignorable="w14 w15 w16se w16cid w16 w16cex w16sdtdh w16du wp14">
+<w:document xmlns:wpc="http://schemas.microsoft.com/office/word/2010/wordprocessingCanvas" xmlns:cx="http://schemas.microsoft.com/office/drawing/2014/chartex" xmlns:cx1="http://schemas.microsoft.com/office/drawing/2015/9/8/chartex" xmlns:cx2="http://schemas.microsoft.com/office/drawing/2015/10/21/chartex" xmlns:cx3="http://schemas.microsoft.com/office/drawing/2016/5/9/chartex" xmlns:cx4="http://schemas.microsoft.com/office/drawing/2016/5/10/chartex" xmlns:cx5="http://schemas.microsoft.com/office/drawing/2016/5/11/chartex" xmlns:cx6="http://schemas.microsoft.com/office/drawing/2016/5/12/chartex" xmlns:cx7="http://schemas.microsoft.com/office/drawing/2016/5/13/chartex" xmlns:cx8="http://schemas.microsoft.com/office/drawing/2016/5/14/chartex" xmlns:mc="http://schemas.openxmlformats.org/markup-compatibility/2006" xmlns:aink="http://schemas.microsoft.com/office/drawing/2016/ink" xmlns:am3d="http://schemas.microsoft.com/office/drawing/2017/model3d" xmlns:o="urn:schemas-microsoft-com:office:office" xmlns:oel="http://schemas.microsoft.com/office/2019/extlst" xmlns:r="http://schemas.openxmlformats.org/officeDocument/2006/relationships" xmlns:m="http://schemas.openxmlformats.org/officeDocument/2006/math" xmlns:v="urn:schemas-microsoft-com:vml" xmlns:wp14="http://schemas.microsoft.com/office/word/2010/wordprocessingDrawing" xmlns:wp="http://schemas.openxmlformats.org/drawingml/2006/wordprocessingDrawing" xmlns:w10="urn:schemas-microsoft-com:office:word" xmlns:w="http://schemas.openxmlformats.org/wordprocessingml/2006/main" xmlns:w14="http://schemas.microsoft.com/office/word/2010/wordml" xmlns:w15="http://schemas.microsoft.com/office/word/2012/wordml" xmlns:w16cex="http://schemas.microsoft.com/office/word/2018/wordml/cex" xmlns:w16cid="http://schemas.microsoft.com/office/word/2016/wordml/cid" xmlns:w16="http://schemas.microsoft.com/office/word/2018/wordml" xmlns:w16sdtdh="http://schemas.microsoft.com/office/word/2020/wordml/sdtdatahash" xmlns:w16se="http://schemas.microsoft.com/office/word/2015/wordml/symex" xmlns:wpg="http://schemas.microsoft.com/office/word/2010/wordprocessingGroup" xmlns:wpi="http://schemas.microsoft.com/office/word/2010/wordprocessingInk" xmlns:wne="http://schemas.microsoft.com/office/word/2006/wordml" xmlns:wps="http://schemas.microsoft.com/office/word/2010/wordprocessingShape" mc:Ignorable="w14 w15 w16se w16cid w16 w16cex w16sdtdh wp14">
   <w:body>
     <w:p>
       <w:pPr>
@@ -1053,7 +1053,6 @@
           <w:sz w:val="18"/>
           <w:szCs w:val="18"/>
         </w:rPr>
-        <w:lastRenderedPageBreak/>
         <w:t xml:space="preserve">Car </w:t>
       </w:r>
       <w:proofErr w:type="spellStart"/>
@@ -1334,6 +1333,7 @@
     </w:p>
     <w:p>
       <w:r>
+        <w:lastRenderedPageBreak/>
         <w:t>Voici le code du constructeur pour cette classe :</w:t>
       </w:r>
     </w:p>
@@ -2934,6 +2934,7 @@
         <w:jc w:val="left"/>
       </w:pPr>
       <w:r>
+        <w:lastRenderedPageBreak/>
         <w:t xml:space="preserve">Et le code dans cette méthode, il sert à quoi ? C’est quoi ces </w:t>
       </w:r>
       <w:proofErr w:type="spellStart"/>
@@ -3659,8 +3660,12 @@
       </w:r>
     </w:p>
     <w:sectPr>
-      <w:headerReference w:type="default" r:id="rId11"/>
-      <w:footerReference w:type="default" r:id="rId12"/>
+      <w:headerReference w:type="even" r:id="rId11"/>
+      <w:headerReference w:type="default" r:id="rId12"/>
+      <w:footerReference w:type="even" r:id="rId13"/>
+      <w:footerReference w:type="default" r:id="rId14"/>
+      <w:headerReference w:type="first" r:id="rId15"/>
+      <w:footerReference w:type="first" r:id="rId16"/>
       <w:pgSz w:w="11906" w:h="16838"/>
       <w:pgMar w:top="1560" w:right="1417" w:bottom="1417" w:left="1417" w:header="708" w:footer="708" w:gutter="0"/>
       <w:cols w:space="708"/>
@@ -3671,7 +3676,7 @@
 </file>
 
 <file path=word/endnotes.xml><?xml version="1.0" encoding="utf-8"?>
-<w:endnotes xmlns:wpc="http://schemas.microsoft.com/office/word/2010/wordprocessingCanvas" xmlns:cx="http://schemas.microsoft.com/office/drawing/2014/chartex" xmlns:cx1="http://schemas.microsoft.com/office/drawing/2015/9/8/chartex" xmlns:cx2="http://schemas.microsoft.com/office/drawing/2015/10/21/chartex" xmlns:cx3="http://schemas.microsoft.com/office/drawing/2016/5/9/chartex" xmlns:cx4="http://schemas.microsoft.com/office/drawing/2016/5/10/chartex" xmlns:cx5="http://schemas.microsoft.com/office/drawing/2016/5/11/chartex" xmlns:cx6="http://schemas.microsoft.com/office/drawing/2016/5/12/chartex" xmlns:cx7="http://schemas.microsoft.com/office/drawing/2016/5/13/chartex" xmlns:cx8="http://schemas.microsoft.com/office/drawing/2016/5/14/chartex" xmlns:mc="http://schemas.openxmlformats.org/markup-compatibility/2006" xmlns:aink="http://schemas.microsoft.com/office/drawing/2016/ink" xmlns:am3d="http://schemas.microsoft.com/office/drawing/2017/model3d" xmlns:o="urn:schemas-microsoft-com:office:office" xmlns:oel="http://schemas.microsoft.com/office/2019/extlst" xmlns:r="http://schemas.openxmlformats.org/officeDocument/2006/relationships" xmlns:m="http://schemas.openxmlformats.org/officeDocument/2006/math" xmlns:v="urn:schemas-microsoft-com:vml" xmlns:wp14="http://schemas.microsoft.com/office/word/2010/wordprocessingDrawing" xmlns:wp="http://schemas.openxmlformats.org/drawingml/2006/wordprocessingDrawing" xmlns:w10="urn:schemas-microsoft-com:office:word" xmlns:w="http://schemas.openxmlformats.org/wordprocessingml/2006/main" xmlns:w14="http://schemas.microsoft.com/office/word/2010/wordml" xmlns:w15="http://schemas.microsoft.com/office/word/2012/wordml" xmlns:w16cex="http://schemas.microsoft.com/office/word/2018/wordml/cex" xmlns:w16cid="http://schemas.microsoft.com/office/word/2016/wordml/cid" xmlns:w16="http://schemas.microsoft.com/office/word/2018/wordml" xmlns:w16du="http://schemas.microsoft.com/office/word/2023/wordml/word16du" xmlns:w16sdtdh="http://schemas.microsoft.com/office/word/2020/wordml/sdtdatahash" xmlns:w16se="http://schemas.microsoft.com/office/word/2015/wordml/symex" xmlns:wpg="http://schemas.microsoft.com/office/word/2010/wordprocessingGroup" xmlns:wpi="http://schemas.microsoft.com/office/word/2010/wordprocessingInk" xmlns:wne="http://schemas.microsoft.com/office/word/2006/wordml" xmlns:wps="http://schemas.microsoft.com/office/word/2010/wordprocessingShape" mc:Ignorable="w14 w15 w16se w16cid w16 w16cex w16sdtdh w16du wp14">
+<w:endnotes xmlns:wpc="http://schemas.microsoft.com/office/word/2010/wordprocessingCanvas" xmlns:cx="http://schemas.microsoft.com/office/drawing/2014/chartex" xmlns:cx1="http://schemas.microsoft.com/office/drawing/2015/9/8/chartex" xmlns:cx2="http://schemas.microsoft.com/office/drawing/2015/10/21/chartex" xmlns:cx3="http://schemas.microsoft.com/office/drawing/2016/5/9/chartex" xmlns:cx4="http://schemas.microsoft.com/office/drawing/2016/5/10/chartex" xmlns:cx5="http://schemas.microsoft.com/office/drawing/2016/5/11/chartex" xmlns:cx6="http://schemas.microsoft.com/office/drawing/2016/5/12/chartex" xmlns:cx7="http://schemas.microsoft.com/office/drawing/2016/5/13/chartex" xmlns:cx8="http://schemas.microsoft.com/office/drawing/2016/5/14/chartex" xmlns:mc="http://schemas.openxmlformats.org/markup-compatibility/2006" xmlns:aink="http://schemas.microsoft.com/office/drawing/2016/ink" xmlns:am3d="http://schemas.microsoft.com/office/drawing/2017/model3d" xmlns:o="urn:schemas-microsoft-com:office:office" xmlns:oel="http://schemas.microsoft.com/office/2019/extlst" xmlns:r="http://schemas.openxmlformats.org/officeDocument/2006/relationships" xmlns:m="http://schemas.openxmlformats.org/officeDocument/2006/math" xmlns:v="urn:schemas-microsoft-com:vml" xmlns:wp14="http://schemas.microsoft.com/office/word/2010/wordprocessingDrawing" xmlns:wp="http://schemas.openxmlformats.org/drawingml/2006/wordprocessingDrawing" xmlns:w10="urn:schemas-microsoft-com:office:word" xmlns:w="http://schemas.openxmlformats.org/wordprocessingml/2006/main" xmlns:w14="http://schemas.microsoft.com/office/word/2010/wordml" xmlns:w15="http://schemas.microsoft.com/office/word/2012/wordml" xmlns:w16cex="http://schemas.microsoft.com/office/word/2018/wordml/cex" xmlns:w16cid="http://schemas.microsoft.com/office/word/2016/wordml/cid" xmlns:w16="http://schemas.microsoft.com/office/word/2018/wordml" xmlns:w16sdtdh="http://schemas.microsoft.com/office/word/2020/wordml/sdtdatahash" xmlns:w16se="http://schemas.microsoft.com/office/word/2015/wordml/symex" xmlns:wpg="http://schemas.microsoft.com/office/word/2010/wordprocessingGroup" xmlns:wpi="http://schemas.microsoft.com/office/word/2010/wordprocessingInk" xmlns:wne="http://schemas.microsoft.com/office/word/2006/wordml" xmlns:wps="http://schemas.microsoft.com/office/word/2010/wordprocessingShape" mc:Ignorable="w14 w15 w16se w16cid w16 w16cex w16sdtdh wp14">
   <w:endnote w:type="separator" w:id="-1">
     <w:p>
       <w:r>
@@ -3690,7 +3695,17 @@
 </file>
 
 <file path=word/footer1.xml><?xml version="1.0" encoding="utf-8"?>
-<w:ftr xmlns:wpc="http://schemas.microsoft.com/office/word/2010/wordprocessingCanvas" xmlns:cx="http://schemas.microsoft.com/office/drawing/2014/chartex" xmlns:cx1="http://schemas.microsoft.com/office/drawing/2015/9/8/chartex" xmlns:cx2="http://schemas.microsoft.com/office/drawing/2015/10/21/chartex" xmlns:cx3="http://schemas.microsoft.com/office/drawing/2016/5/9/chartex" xmlns:cx4="http://schemas.microsoft.com/office/drawing/2016/5/10/chartex" xmlns:cx5="http://schemas.microsoft.com/office/drawing/2016/5/11/chartex" xmlns:cx6="http://schemas.microsoft.com/office/drawing/2016/5/12/chartex" xmlns:cx7="http://schemas.microsoft.com/office/drawing/2016/5/13/chartex" xmlns:cx8="http://schemas.microsoft.com/office/drawing/2016/5/14/chartex" xmlns:mc="http://schemas.openxmlformats.org/markup-compatibility/2006" xmlns:aink="http://schemas.microsoft.com/office/drawing/2016/ink" xmlns:am3d="http://schemas.microsoft.com/office/drawing/2017/model3d" xmlns:o="urn:schemas-microsoft-com:office:office" xmlns:oel="http://schemas.microsoft.com/office/2019/extlst" xmlns:r="http://schemas.openxmlformats.org/officeDocument/2006/relationships" xmlns:m="http://schemas.openxmlformats.org/officeDocument/2006/math" xmlns:v="urn:schemas-microsoft-com:vml" xmlns:wp14="http://schemas.microsoft.com/office/word/2010/wordprocessingDrawing" xmlns:wp="http://schemas.openxmlformats.org/drawingml/2006/wordprocessingDrawing" xmlns:w10="urn:schemas-microsoft-com:office:word" xmlns:w="http://schemas.openxmlformats.org/wordprocessingml/2006/main" xmlns:w14="http://schemas.microsoft.com/office/word/2010/wordml" xmlns:w15="http://schemas.microsoft.com/office/word/2012/wordml" xmlns:w16cex="http://schemas.microsoft.com/office/word/2018/wordml/cex" xmlns:w16cid="http://schemas.microsoft.com/office/word/2016/wordml/cid" xmlns:w16="http://schemas.microsoft.com/office/word/2018/wordml" xmlns:w16du="http://schemas.microsoft.com/office/word/2023/wordml/word16du" xmlns:w16sdtdh="http://schemas.microsoft.com/office/word/2020/wordml/sdtdatahash" xmlns:w16se="http://schemas.microsoft.com/office/word/2015/wordml/symex" xmlns:wpg="http://schemas.microsoft.com/office/word/2010/wordprocessingGroup" xmlns:wpi="http://schemas.microsoft.com/office/word/2010/wordprocessingInk" xmlns:wne="http://schemas.microsoft.com/office/word/2006/wordml" xmlns:wps="http://schemas.microsoft.com/office/word/2010/wordprocessingShape" mc:Ignorable="w14 w15 w16se w16cid w16 w16cex w16sdtdh w16du wp14">
+<w:ftr xmlns:wpc="http://schemas.microsoft.com/office/word/2010/wordprocessingCanvas" xmlns:cx="http://schemas.microsoft.com/office/drawing/2014/chartex" xmlns:cx1="http://schemas.microsoft.com/office/drawing/2015/9/8/chartex" xmlns:cx2="http://schemas.microsoft.com/office/drawing/2015/10/21/chartex" xmlns:cx3="http://schemas.microsoft.com/office/drawing/2016/5/9/chartex" xmlns:cx4="http://schemas.microsoft.com/office/drawing/2016/5/10/chartex" xmlns:cx5="http://schemas.microsoft.com/office/drawing/2016/5/11/chartex" xmlns:cx6="http://schemas.microsoft.com/office/drawing/2016/5/12/chartex" xmlns:cx7="http://schemas.microsoft.com/office/drawing/2016/5/13/chartex" xmlns:cx8="http://schemas.microsoft.com/office/drawing/2016/5/14/chartex" xmlns:mc="http://schemas.openxmlformats.org/markup-compatibility/2006" xmlns:aink="http://schemas.microsoft.com/office/drawing/2016/ink" xmlns:am3d="http://schemas.microsoft.com/office/drawing/2017/model3d" xmlns:o="urn:schemas-microsoft-com:office:office" xmlns:oel="http://schemas.microsoft.com/office/2019/extlst" xmlns:r="http://schemas.openxmlformats.org/officeDocument/2006/relationships" xmlns:m="http://schemas.openxmlformats.org/officeDocument/2006/math" xmlns:v="urn:schemas-microsoft-com:vml" xmlns:wp14="http://schemas.microsoft.com/office/word/2010/wordprocessingDrawing" xmlns:wp="http://schemas.openxmlformats.org/drawingml/2006/wordprocessingDrawing" xmlns:w10="urn:schemas-microsoft-com:office:word" xmlns:w="http://schemas.openxmlformats.org/wordprocessingml/2006/main" xmlns:w14="http://schemas.microsoft.com/office/word/2010/wordml" xmlns:w15="http://schemas.microsoft.com/office/word/2012/wordml" xmlns:w16cex="http://schemas.microsoft.com/office/word/2018/wordml/cex" xmlns:w16cid="http://schemas.microsoft.com/office/word/2016/wordml/cid" xmlns:w16="http://schemas.microsoft.com/office/word/2018/wordml" xmlns:w16sdtdh="http://schemas.microsoft.com/office/word/2020/wordml/sdtdatahash" xmlns:w16se="http://schemas.microsoft.com/office/word/2015/wordml/symex" xmlns:wpg="http://schemas.microsoft.com/office/word/2010/wordprocessingGroup" xmlns:wpi="http://schemas.microsoft.com/office/word/2010/wordprocessingInk" xmlns:wne="http://schemas.microsoft.com/office/word/2006/wordml" xmlns:wps="http://schemas.microsoft.com/office/word/2010/wordprocessingShape" mc:Ignorable="w14 w15 w16se w16cid w16 w16cex w16sdtdh wp14">
+  <w:p>
+    <w:pPr>
+      <w:pStyle w:val="Pieddepage"/>
+    </w:pPr>
+  </w:p>
+</w:ftr>
+</file>
+
+<file path=word/footer2.xml><?xml version="1.0" encoding="utf-8"?>
+<w:ftr xmlns:wpc="http://schemas.microsoft.com/office/word/2010/wordprocessingCanvas" xmlns:cx="http://schemas.microsoft.com/office/drawing/2014/chartex" xmlns:cx1="http://schemas.microsoft.com/office/drawing/2015/9/8/chartex" xmlns:cx2="http://schemas.microsoft.com/office/drawing/2015/10/21/chartex" xmlns:cx3="http://schemas.microsoft.com/office/drawing/2016/5/9/chartex" xmlns:cx4="http://schemas.microsoft.com/office/drawing/2016/5/10/chartex" xmlns:cx5="http://schemas.microsoft.com/office/drawing/2016/5/11/chartex" xmlns:cx6="http://schemas.microsoft.com/office/drawing/2016/5/12/chartex" xmlns:cx7="http://schemas.microsoft.com/office/drawing/2016/5/13/chartex" xmlns:cx8="http://schemas.microsoft.com/office/drawing/2016/5/14/chartex" xmlns:mc="http://schemas.openxmlformats.org/markup-compatibility/2006" xmlns:aink="http://schemas.microsoft.com/office/drawing/2016/ink" xmlns:am3d="http://schemas.microsoft.com/office/drawing/2017/model3d" xmlns:o="urn:schemas-microsoft-com:office:office" xmlns:oel="http://schemas.microsoft.com/office/2019/extlst" xmlns:r="http://schemas.openxmlformats.org/officeDocument/2006/relationships" xmlns:m="http://schemas.openxmlformats.org/officeDocument/2006/math" xmlns:v="urn:schemas-microsoft-com:vml" xmlns:wp14="http://schemas.microsoft.com/office/word/2010/wordprocessingDrawing" xmlns:wp="http://schemas.openxmlformats.org/drawingml/2006/wordprocessingDrawing" xmlns:w10="urn:schemas-microsoft-com:office:word" xmlns:w="http://schemas.openxmlformats.org/wordprocessingml/2006/main" xmlns:w14="http://schemas.microsoft.com/office/word/2010/wordml" xmlns:w15="http://schemas.microsoft.com/office/word/2012/wordml" xmlns:w16cex="http://schemas.microsoft.com/office/word/2018/wordml/cex" xmlns:w16cid="http://schemas.microsoft.com/office/word/2016/wordml/cid" xmlns:w16="http://schemas.microsoft.com/office/word/2018/wordml" xmlns:w16sdtdh="http://schemas.microsoft.com/office/word/2020/wordml/sdtdatahash" xmlns:w16se="http://schemas.microsoft.com/office/word/2015/wordml/symex" xmlns:wpg="http://schemas.microsoft.com/office/word/2010/wordprocessingGroup" xmlns:wpi="http://schemas.microsoft.com/office/word/2010/wordprocessingInk" xmlns:wne="http://schemas.microsoft.com/office/word/2006/wordml" xmlns:wps="http://schemas.microsoft.com/office/word/2010/wordprocessingShape" mc:Ignorable="w14 w15 w16se w16cid w16 w16cex w16sdtdh wp14">
   <w:tbl>
     <w:tblPr>
       <w:tblStyle w:val="Grilledutableau"/>
@@ -3706,9 +3721,9 @@
       <w:tblLook w:val="01E0" w:firstRow="1" w:lastRow="1" w:firstColumn="1" w:lastColumn="1" w:noHBand="0" w:noVBand="0"/>
     </w:tblPr>
     <w:tblGrid>
-      <w:gridCol w:w="3284"/>
-      <w:gridCol w:w="2778"/>
-      <w:gridCol w:w="3010"/>
+      <w:gridCol w:w="3272"/>
+      <w:gridCol w:w="2770"/>
+      <w:gridCol w:w="3030"/>
     </w:tblGrid>
     <w:tr>
       <w:trPr>
@@ -3724,6 +3739,17 @@
             <w:pStyle w:val="-Pieddepage"/>
             <w:spacing w:line="240" w:lineRule="auto"/>
           </w:pPr>
+          <w:r>
+            <w:t xml:space="preserve">Auteur : </w:t>
+          </w:r>
+          <w:fldSimple w:instr=" AUTHOR   \* MERGEFORMAT ">
+            <w:r>
+              <w:rPr>
+                <w:noProof/>
+              </w:rPr>
+              <w:t>Cindy Hardegger</w:t>
+            </w:r>
+          </w:fldSimple>
         </w:p>
       </w:tc>
       <w:tc>
@@ -3750,6 +3776,33 @@
             <w:spacing w:line="240" w:lineRule="auto"/>
             <w:jc w:val="right"/>
           </w:pPr>
+          <w:r>
+            <w:t xml:space="preserve">Création : </w:t>
+          </w:r>
+          <w:r>
+            <w:fldChar w:fldCharType="begin"/>
+          </w:r>
+          <w:r>
+            <w:instrText xml:space="preserve"> CREATEDATE  \@ "d MMMM yyyy"  \* MERGEFORMAT </w:instrText>
+          </w:r>
+          <w:r>
+            <w:fldChar w:fldCharType="separate"/>
+          </w:r>
+          <w:r>
+            <w:rPr>
+              <w:noProof/>
+            </w:rPr>
+            <w:t>15 août 2017</w:t>
+          </w:r>
+          <w:r>
+            <w:rPr>
+              <w:noProof/>
+            </w:rPr>
+            <w:fldChar w:fldCharType="end"/>
+          </w:r>
+          <w:r>
+            <w:t xml:space="preserve"> </w:t>
+          </w:r>
         </w:p>
       </w:tc>
     </w:tr>
@@ -3768,28 +3821,24 @@
             <w:spacing w:line="240" w:lineRule="auto"/>
           </w:pPr>
           <w:r>
-            <w:t xml:space="preserve">Dernière modification le </w:t>
+            <w:t>Modifié par</w:t>
           </w:r>
           <w:r>
-            <w:fldChar w:fldCharType="begin"/>
+            <w:t> :</w:t>
           </w:r>
           <w:r>
-            <w:instrText xml:space="preserve"> DATE  \@ "d MMMM yyyy"  \* MERGEFORMAT </w:instrText>
+            <w:t xml:space="preserve"> </w:t>
           </w:r>
+          <w:fldSimple w:instr=" LASTSAVEDBY   \* MERGEFORMAT ">
+            <w:r>
+              <w:rPr>
+                <w:noProof/>
+              </w:rPr>
+              <w:t>Xavier Carrel</w:t>
+            </w:r>
+          </w:fldSimple>
           <w:r>
-            <w:fldChar w:fldCharType="separate"/>
-          </w:r>
-          <w:r>
-            <w:rPr>
-              <w:noProof/>
-            </w:rPr>
-            <w:t>10 août 2024</w:t>
-          </w:r>
-          <w:r>
-            <w:rPr>
-              <w:noProof/>
-            </w:rPr>
-            <w:fldChar w:fldCharType="end"/>
+            <w:t xml:space="preserve"> </w:t>
           </w:r>
         </w:p>
       </w:tc>
@@ -3888,6 +3937,30 @@
             <w:spacing w:line="240" w:lineRule="auto"/>
             <w:jc w:val="right"/>
           </w:pPr>
+          <w:r>
+            <w:t xml:space="preserve">Impression : </w:t>
+          </w:r>
+          <w:r>
+            <w:fldChar w:fldCharType="begin"/>
+          </w:r>
+          <w:r>
+            <w:instrText xml:space="preserve"> PRINTDATE  \@ "d MMMM yyyy hh:mm"  \* MERGEFORMAT </w:instrText>
+          </w:r>
+          <w:r>
+            <w:fldChar w:fldCharType="separate"/>
+          </w:r>
+          <w:r>
+            <w:rPr>
+              <w:noProof/>
+            </w:rPr>
+            <w:t>23 septembre 2024 07:00</w:t>
+          </w:r>
+          <w:r>
+            <w:rPr>
+              <w:noProof/>
+            </w:rPr>
+            <w:fldChar w:fldCharType="end"/>
+          </w:r>
         </w:p>
       </w:tc>
     </w:tr>
@@ -3906,19 +3979,21 @@
             <w:spacing w:line="240" w:lineRule="auto"/>
           </w:pPr>
           <w:r>
-            <w:t>par</w:t>
+            <w:t xml:space="preserve">Dernière </w:t>
           </w:r>
+          <w:proofErr w:type="spellStart"/>
           <w:r>
-            <w:t> :</w:t>
+            <w:t>modif</w:t>
           </w:r>
+          <w:proofErr w:type="spellEnd"/>
           <w:r>
-            <w:t xml:space="preserve"> </w:t>
+            <w:t xml:space="preserve">. </w:t>
           </w:r>
           <w:r>
             <w:fldChar w:fldCharType="begin"/>
           </w:r>
           <w:r>
-            <w:instrText xml:space="preserve"> LASTSAVEDBY   \* MERGEFORMAT </w:instrText>
+            <w:instrText xml:space="preserve"> DATE  \@ "d MMMM yyyy"  \* MERGEFORMAT </w:instrText>
           </w:r>
           <w:r>
             <w:fldChar w:fldCharType="separate"/>
@@ -3927,7 +4002,7 @@
             <w:rPr>
               <w:noProof/>
             </w:rPr>
-            <w:t>Xavier Carrel</w:t>
+            <w:t>23 septembre 2024</w:t>
           </w:r>
           <w:r>
             <w:rPr>
@@ -3967,6 +4042,13 @@
           <w:r>
             <w:rPr>
               <w:noProof/>
+              <w:lang w:val="en-US"/>
+            </w:rPr>
+            <w:t>Classes et Objets.docx</w:t>
+          </w:r>
+          <w:r>
+            <w:rPr>
+              <w:noProof/>
             </w:rPr>
             <w:fldChar w:fldCharType="end"/>
           </w:r>
@@ -3988,8 +4070,18 @@
 </w:ftr>
 </file>
 
+<file path=word/footer3.xml><?xml version="1.0" encoding="utf-8"?>
+<w:ftr xmlns:wpc="http://schemas.microsoft.com/office/word/2010/wordprocessingCanvas" xmlns:cx="http://schemas.microsoft.com/office/drawing/2014/chartex" xmlns:cx1="http://schemas.microsoft.com/office/drawing/2015/9/8/chartex" xmlns:cx2="http://schemas.microsoft.com/office/drawing/2015/10/21/chartex" xmlns:cx3="http://schemas.microsoft.com/office/drawing/2016/5/9/chartex" xmlns:cx4="http://schemas.microsoft.com/office/drawing/2016/5/10/chartex" xmlns:cx5="http://schemas.microsoft.com/office/drawing/2016/5/11/chartex" xmlns:cx6="http://schemas.microsoft.com/office/drawing/2016/5/12/chartex" xmlns:cx7="http://schemas.microsoft.com/office/drawing/2016/5/13/chartex" xmlns:cx8="http://schemas.microsoft.com/office/drawing/2016/5/14/chartex" xmlns:mc="http://schemas.openxmlformats.org/markup-compatibility/2006" xmlns:aink="http://schemas.microsoft.com/office/drawing/2016/ink" xmlns:am3d="http://schemas.microsoft.com/office/drawing/2017/model3d" xmlns:o="urn:schemas-microsoft-com:office:office" xmlns:oel="http://schemas.microsoft.com/office/2019/extlst" xmlns:r="http://schemas.openxmlformats.org/officeDocument/2006/relationships" xmlns:m="http://schemas.openxmlformats.org/officeDocument/2006/math" xmlns:v="urn:schemas-microsoft-com:vml" xmlns:wp14="http://schemas.microsoft.com/office/word/2010/wordprocessingDrawing" xmlns:wp="http://schemas.openxmlformats.org/drawingml/2006/wordprocessingDrawing" xmlns:w10="urn:schemas-microsoft-com:office:word" xmlns:w="http://schemas.openxmlformats.org/wordprocessingml/2006/main" xmlns:w14="http://schemas.microsoft.com/office/word/2010/wordml" xmlns:w15="http://schemas.microsoft.com/office/word/2012/wordml" xmlns:w16cex="http://schemas.microsoft.com/office/word/2018/wordml/cex" xmlns:w16cid="http://schemas.microsoft.com/office/word/2016/wordml/cid" xmlns:w16="http://schemas.microsoft.com/office/word/2018/wordml" xmlns:w16sdtdh="http://schemas.microsoft.com/office/word/2020/wordml/sdtdatahash" xmlns:w16se="http://schemas.microsoft.com/office/word/2015/wordml/symex" xmlns:wpg="http://schemas.microsoft.com/office/word/2010/wordprocessingGroup" xmlns:wpi="http://schemas.microsoft.com/office/word/2010/wordprocessingInk" xmlns:wne="http://schemas.microsoft.com/office/word/2006/wordml" xmlns:wps="http://schemas.microsoft.com/office/word/2010/wordprocessingShape" mc:Ignorable="w14 w15 w16se w16cid w16 w16cex w16sdtdh wp14">
+  <w:p>
+    <w:pPr>
+      <w:pStyle w:val="Pieddepage"/>
+    </w:pPr>
+  </w:p>
+</w:ftr>
+</file>
+
 <file path=word/footnotes.xml><?xml version="1.0" encoding="utf-8"?>
-<w:footnotes xmlns:wpc="http://schemas.microsoft.com/office/word/2010/wordprocessingCanvas" xmlns:cx="http://schemas.microsoft.com/office/drawing/2014/chartex" xmlns:cx1="http://schemas.microsoft.com/office/drawing/2015/9/8/chartex" xmlns:cx2="http://schemas.microsoft.com/office/drawing/2015/10/21/chartex" xmlns:cx3="http://schemas.microsoft.com/office/drawing/2016/5/9/chartex" xmlns:cx4="http://schemas.microsoft.com/office/drawing/2016/5/10/chartex" xmlns:cx5="http://schemas.microsoft.com/office/drawing/2016/5/11/chartex" xmlns:cx6="http://schemas.microsoft.com/office/drawing/2016/5/12/chartex" xmlns:cx7="http://schemas.microsoft.com/office/drawing/2016/5/13/chartex" xmlns:cx8="http://schemas.microsoft.com/office/drawing/2016/5/14/chartex" xmlns:mc="http://schemas.openxmlformats.org/markup-compatibility/2006" xmlns:aink="http://schemas.microsoft.com/office/drawing/2016/ink" xmlns:am3d="http://schemas.microsoft.com/office/drawing/2017/model3d" xmlns:o="urn:schemas-microsoft-com:office:office" xmlns:oel="http://schemas.microsoft.com/office/2019/extlst" xmlns:r="http://schemas.openxmlformats.org/officeDocument/2006/relationships" xmlns:m="http://schemas.openxmlformats.org/officeDocument/2006/math" xmlns:v="urn:schemas-microsoft-com:vml" xmlns:wp14="http://schemas.microsoft.com/office/word/2010/wordprocessingDrawing" xmlns:wp="http://schemas.openxmlformats.org/drawingml/2006/wordprocessingDrawing" xmlns:w10="urn:schemas-microsoft-com:office:word" xmlns:w="http://schemas.openxmlformats.org/wordprocessingml/2006/main" xmlns:w14="http://schemas.microsoft.com/office/word/2010/wordml" xmlns:w15="http://schemas.microsoft.com/office/word/2012/wordml" xmlns:w16cex="http://schemas.microsoft.com/office/word/2018/wordml/cex" xmlns:w16cid="http://schemas.microsoft.com/office/word/2016/wordml/cid" xmlns:w16="http://schemas.microsoft.com/office/word/2018/wordml" xmlns:w16du="http://schemas.microsoft.com/office/word/2023/wordml/word16du" xmlns:w16sdtdh="http://schemas.microsoft.com/office/word/2020/wordml/sdtdatahash" xmlns:w16se="http://schemas.microsoft.com/office/word/2015/wordml/symex" xmlns:wpg="http://schemas.microsoft.com/office/word/2010/wordprocessingGroup" xmlns:wpi="http://schemas.microsoft.com/office/word/2010/wordprocessingInk" xmlns:wne="http://schemas.microsoft.com/office/word/2006/wordml" xmlns:wps="http://schemas.microsoft.com/office/word/2010/wordprocessingShape" mc:Ignorable="w14 w15 w16se w16cid w16 w16cex w16sdtdh w16du wp14">
+<w:footnotes xmlns:wpc="http://schemas.microsoft.com/office/word/2010/wordprocessingCanvas" xmlns:cx="http://schemas.microsoft.com/office/drawing/2014/chartex" xmlns:cx1="http://schemas.microsoft.com/office/drawing/2015/9/8/chartex" xmlns:cx2="http://schemas.microsoft.com/office/drawing/2015/10/21/chartex" xmlns:cx3="http://schemas.microsoft.com/office/drawing/2016/5/9/chartex" xmlns:cx4="http://schemas.microsoft.com/office/drawing/2016/5/10/chartex" xmlns:cx5="http://schemas.microsoft.com/office/drawing/2016/5/11/chartex" xmlns:cx6="http://schemas.microsoft.com/office/drawing/2016/5/12/chartex" xmlns:cx7="http://schemas.microsoft.com/office/drawing/2016/5/13/chartex" xmlns:cx8="http://schemas.microsoft.com/office/drawing/2016/5/14/chartex" xmlns:mc="http://schemas.openxmlformats.org/markup-compatibility/2006" xmlns:aink="http://schemas.microsoft.com/office/drawing/2016/ink" xmlns:am3d="http://schemas.microsoft.com/office/drawing/2017/model3d" xmlns:o="urn:schemas-microsoft-com:office:office" xmlns:oel="http://schemas.microsoft.com/office/2019/extlst" xmlns:r="http://schemas.openxmlformats.org/officeDocument/2006/relationships" xmlns:m="http://schemas.openxmlformats.org/officeDocument/2006/math" xmlns:v="urn:schemas-microsoft-com:vml" xmlns:wp14="http://schemas.microsoft.com/office/word/2010/wordprocessingDrawing" xmlns:wp="http://schemas.openxmlformats.org/drawingml/2006/wordprocessingDrawing" xmlns:w10="urn:schemas-microsoft-com:office:word" xmlns:w="http://schemas.openxmlformats.org/wordprocessingml/2006/main" xmlns:w14="http://schemas.microsoft.com/office/word/2010/wordml" xmlns:w15="http://schemas.microsoft.com/office/word/2012/wordml" xmlns:w16cex="http://schemas.microsoft.com/office/word/2018/wordml/cex" xmlns:w16cid="http://schemas.microsoft.com/office/word/2016/wordml/cid" xmlns:w16="http://schemas.microsoft.com/office/word/2018/wordml" xmlns:w16sdtdh="http://schemas.microsoft.com/office/word/2020/wordml/sdtdatahash" xmlns:w16se="http://schemas.microsoft.com/office/word/2015/wordml/symex" xmlns:wpg="http://schemas.microsoft.com/office/word/2010/wordprocessingGroup" xmlns:wpi="http://schemas.microsoft.com/office/word/2010/wordprocessingInk" xmlns:wne="http://schemas.microsoft.com/office/word/2006/wordml" xmlns:wps="http://schemas.microsoft.com/office/word/2010/wordprocessingShape" mc:Ignorable="w14 w15 w16se w16cid w16 w16cex w16sdtdh wp14">
   <w:footnote w:type="separator" w:id="-1">
     <w:p>
       <w:r>
@@ -4033,7 +4125,17 @@
 </file>
 
 <file path=word/header1.xml><?xml version="1.0" encoding="utf-8"?>
-<w:hdr xmlns:wpc="http://schemas.microsoft.com/office/word/2010/wordprocessingCanvas" xmlns:cx="http://schemas.microsoft.com/office/drawing/2014/chartex" xmlns:cx1="http://schemas.microsoft.com/office/drawing/2015/9/8/chartex" xmlns:cx2="http://schemas.microsoft.com/office/drawing/2015/10/21/chartex" xmlns:cx3="http://schemas.microsoft.com/office/drawing/2016/5/9/chartex" xmlns:cx4="http://schemas.microsoft.com/office/drawing/2016/5/10/chartex" xmlns:cx5="http://schemas.microsoft.com/office/drawing/2016/5/11/chartex" xmlns:cx6="http://schemas.microsoft.com/office/drawing/2016/5/12/chartex" xmlns:cx7="http://schemas.microsoft.com/office/drawing/2016/5/13/chartex" xmlns:cx8="http://schemas.microsoft.com/office/drawing/2016/5/14/chartex" xmlns:mc="http://schemas.openxmlformats.org/markup-compatibility/2006" xmlns:aink="http://schemas.microsoft.com/office/drawing/2016/ink" xmlns:am3d="http://schemas.microsoft.com/office/drawing/2017/model3d" xmlns:o="urn:schemas-microsoft-com:office:office" xmlns:oel="http://schemas.microsoft.com/office/2019/extlst" xmlns:r="http://schemas.openxmlformats.org/officeDocument/2006/relationships" xmlns:m="http://schemas.openxmlformats.org/officeDocument/2006/math" xmlns:v="urn:schemas-microsoft-com:vml" xmlns:wp14="http://schemas.microsoft.com/office/word/2010/wordprocessingDrawing" xmlns:wp="http://schemas.openxmlformats.org/drawingml/2006/wordprocessingDrawing" xmlns:w10="urn:schemas-microsoft-com:office:word" xmlns:w="http://schemas.openxmlformats.org/wordprocessingml/2006/main" xmlns:w14="http://schemas.microsoft.com/office/word/2010/wordml" xmlns:w15="http://schemas.microsoft.com/office/word/2012/wordml" xmlns:w16cex="http://schemas.microsoft.com/office/word/2018/wordml/cex" xmlns:w16cid="http://schemas.microsoft.com/office/word/2016/wordml/cid" xmlns:w16="http://schemas.microsoft.com/office/word/2018/wordml" xmlns:w16du="http://schemas.microsoft.com/office/word/2023/wordml/word16du" xmlns:w16sdtdh="http://schemas.microsoft.com/office/word/2020/wordml/sdtdatahash" xmlns:w16se="http://schemas.microsoft.com/office/word/2015/wordml/symex" xmlns:wpg="http://schemas.microsoft.com/office/word/2010/wordprocessingGroup" xmlns:wpi="http://schemas.microsoft.com/office/word/2010/wordprocessingInk" xmlns:wne="http://schemas.microsoft.com/office/word/2006/wordml" xmlns:wps="http://schemas.microsoft.com/office/word/2010/wordprocessingShape" mc:Ignorable="w14 w15 w16se w16cid w16 w16cex w16sdtdh w16du wp14">
+<w:hdr xmlns:wpc="http://schemas.microsoft.com/office/word/2010/wordprocessingCanvas" xmlns:cx="http://schemas.microsoft.com/office/drawing/2014/chartex" xmlns:cx1="http://schemas.microsoft.com/office/drawing/2015/9/8/chartex" xmlns:cx2="http://schemas.microsoft.com/office/drawing/2015/10/21/chartex" xmlns:cx3="http://schemas.microsoft.com/office/drawing/2016/5/9/chartex" xmlns:cx4="http://schemas.microsoft.com/office/drawing/2016/5/10/chartex" xmlns:cx5="http://schemas.microsoft.com/office/drawing/2016/5/11/chartex" xmlns:cx6="http://schemas.microsoft.com/office/drawing/2016/5/12/chartex" xmlns:cx7="http://schemas.microsoft.com/office/drawing/2016/5/13/chartex" xmlns:cx8="http://schemas.microsoft.com/office/drawing/2016/5/14/chartex" xmlns:mc="http://schemas.openxmlformats.org/markup-compatibility/2006" xmlns:aink="http://schemas.microsoft.com/office/drawing/2016/ink" xmlns:am3d="http://schemas.microsoft.com/office/drawing/2017/model3d" xmlns:o="urn:schemas-microsoft-com:office:office" xmlns:oel="http://schemas.microsoft.com/office/2019/extlst" xmlns:r="http://schemas.openxmlformats.org/officeDocument/2006/relationships" xmlns:m="http://schemas.openxmlformats.org/officeDocument/2006/math" xmlns:v="urn:schemas-microsoft-com:vml" xmlns:wp14="http://schemas.microsoft.com/office/word/2010/wordprocessingDrawing" xmlns:wp="http://schemas.openxmlformats.org/drawingml/2006/wordprocessingDrawing" xmlns:w10="urn:schemas-microsoft-com:office:word" xmlns:w="http://schemas.openxmlformats.org/wordprocessingml/2006/main" xmlns:w14="http://schemas.microsoft.com/office/word/2010/wordml" xmlns:w15="http://schemas.microsoft.com/office/word/2012/wordml" xmlns:w16cex="http://schemas.microsoft.com/office/word/2018/wordml/cex" xmlns:w16cid="http://schemas.microsoft.com/office/word/2016/wordml/cid" xmlns:w16="http://schemas.microsoft.com/office/word/2018/wordml" xmlns:w16sdtdh="http://schemas.microsoft.com/office/word/2020/wordml/sdtdatahash" xmlns:w16se="http://schemas.microsoft.com/office/word/2015/wordml/symex" xmlns:wpg="http://schemas.microsoft.com/office/word/2010/wordprocessingGroup" xmlns:wpi="http://schemas.microsoft.com/office/word/2010/wordprocessingInk" xmlns:wne="http://schemas.microsoft.com/office/word/2006/wordml" xmlns:wps="http://schemas.microsoft.com/office/word/2010/wordprocessingShape" mc:Ignorable="w14 w15 w16se w16cid w16 w16cex w16sdtdh wp14">
+  <w:p>
+    <w:pPr>
+      <w:pStyle w:val="En-tte"/>
+    </w:pPr>
+  </w:p>
+</w:hdr>
+</file>
+
+<file path=word/header2.xml><?xml version="1.0" encoding="utf-8"?>
+<w:hdr xmlns:wpc="http://schemas.microsoft.com/office/word/2010/wordprocessingCanvas" xmlns:cx="http://schemas.microsoft.com/office/drawing/2014/chartex" xmlns:cx1="http://schemas.microsoft.com/office/drawing/2015/9/8/chartex" xmlns:cx2="http://schemas.microsoft.com/office/drawing/2015/10/21/chartex" xmlns:cx3="http://schemas.microsoft.com/office/drawing/2016/5/9/chartex" xmlns:cx4="http://schemas.microsoft.com/office/drawing/2016/5/10/chartex" xmlns:cx5="http://schemas.microsoft.com/office/drawing/2016/5/11/chartex" xmlns:cx6="http://schemas.microsoft.com/office/drawing/2016/5/12/chartex" xmlns:cx7="http://schemas.microsoft.com/office/drawing/2016/5/13/chartex" xmlns:cx8="http://schemas.microsoft.com/office/drawing/2016/5/14/chartex" xmlns:mc="http://schemas.openxmlformats.org/markup-compatibility/2006" xmlns:aink="http://schemas.microsoft.com/office/drawing/2016/ink" xmlns:am3d="http://schemas.microsoft.com/office/drawing/2017/model3d" xmlns:o="urn:schemas-microsoft-com:office:office" xmlns:oel="http://schemas.microsoft.com/office/2019/extlst" xmlns:r="http://schemas.openxmlformats.org/officeDocument/2006/relationships" xmlns:m="http://schemas.openxmlformats.org/officeDocument/2006/math" xmlns:v="urn:schemas-microsoft-com:vml" xmlns:wp14="http://schemas.microsoft.com/office/word/2010/wordprocessingDrawing" xmlns:wp="http://schemas.openxmlformats.org/drawingml/2006/wordprocessingDrawing" xmlns:w10="urn:schemas-microsoft-com:office:word" xmlns:w="http://schemas.openxmlformats.org/wordprocessingml/2006/main" xmlns:w14="http://schemas.microsoft.com/office/word/2010/wordml" xmlns:w15="http://schemas.microsoft.com/office/word/2012/wordml" xmlns:w16cex="http://schemas.microsoft.com/office/word/2018/wordml/cex" xmlns:w16cid="http://schemas.microsoft.com/office/word/2016/wordml/cid" xmlns:w16="http://schemas.microsoft.com/office/word/2018/wordml" xmlns:w16sdtdh="http://schemas.microsoft.com/office/word/2020/wordml/sdtdatahash" xmlns:w16se="http://schemas.microsoft.com/office/word/2015/wordml/symex" xmlns:wpg="http://schemas.microsoft.com/office/word/2010/wordprocessingGroup" xmlns:wpi="http://schemas.microsoft.com/office/word/2010/wordprocessingInk" xmlns:wne="http://schemas.microsoft.com/office/word/2006/wordml" xmlns:wps="http://schemas.microsoft.com/office/word/2010/wordprocessingShape" mc:Ignorable="w14 w15 w16se w16cid w16 w16cex w16sdtdh wp14">
   <w:tbl>
     <w:tblPr>
       <w:tblStyle w:val="Grilledutableau"/>
@@ -4230,87 +4332,43 @@
 </w:hdr>
 </file>
 
+<file path=word/header3.xml><?xml version="1.0" encoding="utf-8"?>
+<w:hdr xmlns:wpc="http://schemas.microsoft.com/office/word/2010/wordprocessingCanvas" xmlns:cx="http://schemas.microsoft.com/office/drawing/2014/chartex" xmlns:cx1="http://schemas.microsoft.com/office/drawing/2015/9/8/chartex" xmlns:cx2="http://schemas.microsoft.com/office/drawing/2015/10/21/chartex" xmlns:cx3="http://schemas.microsoft.com/office/drawing/2016/5/9/chartex" xmlns:cx4="http://schemas.microsoft.com/office/drawing/2016/5/10/chartex" xmlns:cx5="http://schemas.microsoft.com/office/drawing/2016/5/11/chartex" xmlns:cx6="http://schemas.microsoft.com/office/drawing/2016/5/12/chartex" xmlns:cx7="http://schemas.microsoft.com/office/drawing/2016/5/13/chartex" xmlns:cx8="http://schemas.microsoft.com/office/drawing/2016/5/14/chartex" xmlns:mc="http://schemas.openxmlformats.org/markup-compatibility/2006" xmlns:aink="http://schemas.microsoft.com/office/drawing/2016/ink" xmlns:am3d="http://schemas.microsoft.com/office/drawing/2017/model3d" xmlns:o="urn:schemas-microsoft-com:office:office" xmlns:oel="http://schemas.microsoft.com/office/2019/extlst" xmlns:r="http://schemas.openxmlformats.org/officeDocument/2006/relationships" xmlns:m="http://schemas.openxmlformats.org/officeDocument/2006/math" xmlns:v="urn:schemas-microsoft-com:vml" xmlns:wp14="http://schemas.microsoft.com/office/word/2010/wordprocessingDrawing" xmlns:wp="http://schemas.openxmlformats.org/drawingml/2006/wordprocessingDrawing" xmlns:w10="urn:schemas-microsoft-com:office:word" xmlns:w="http://schemas.openxmlformats.org/wordprocessingml/2006/main" xmlns:w14="http://schemas.microsoft.com/office/word/2010/wordml" xmlns:w15="http://schemas.microsoft.com/office/word/2012/wordml" xmlns:w16cex="http://schemas.microsoft.com/office/word/2018/wordml/cex" xmlns:w16cid="http://schemas.microsoft.com/office/word/2016/wordml/cid" xmlns:w16="http://schemas.microsoft.com/office/word/2018/wordml" xmlns:w16sdtdh="http://schemas.microsoft.com/office/word/2020/wordml/sdtdatahash" xmlns:w16se="http://schemas.microsoft.com/office/word/2015/wordml/symex" xmlns:wpg="http://schemas.microsoft.com/office/word/2010/wordprocessingGroup" xmlns:wpi="http://schemas.microsoft.com/office/word/2010/wordprocessingInk" xmlns:wne="http://schemas.microsoft.com/office/word/2006/wordml" xmlns:wps="http://schemas.microsoft.com/office/word/2010/wordprocessingShape" mc:Ignorable="w14 w15 w16se w16cid w16 w16cex w16sdtdh wp14">
+  <w:p>
+    <w:pPr>
+      <w:pStyle w:val="En-tte"/>
+    </w:pPr>
+  </w:p>
+</w:hdr>
+</file>
+
 <file path=word/numbering.xml><?xml version="1.0" encoding="utf-8"?>
-<w:numbering xmlns:wpc="http://schemas.microsoft.com/office/word/2010/wordprocessingCanvas" xmlns:cx="http://schemas.microsoft.com/office/drawing/2014/chartex" xmlns:cx1="http://schemas.microsoft.com/office/drawing/2015/9/8/chartex" xmlns:cx2="http://schemas.microsoft.com/office/drawing/2015/10/21/chartex" xmlns:cx3="http://schemas.microsoft.com/office/drawing/2016/5/9/chartex" xmlns:cx4="http://schemas.microsoft.com/office/drawing/2016/5/10/chartex" xmlns:cx5="http://schemas.microsoft.com/office/drawing/2016/5/11/chartex" xmlns:cx6="http://schemas.microsoft.com/office/drawing/2016/5/12/chartex" xmlns:cx7="http://schemas.microsoft.com/office/drawing/2016/5/13/chartex" xmlns:cx8="http://schemas.microsoft.com/office/drawing/2016/5/14/chartex" xmlns:mc="http://schemas.openxmlformats.org/markup-compatibility/2006" xmlns:aink="http://schemas.microsoft.com/office/drawing/2016/ink" xmlns:am3d="http://schemas.microsoft.com/office/drawing/2017/model3d" xmlns:o="urn:schemas-microsoft-com:office:office" xmlns:oel="http://schemas.microsoft.com/office/2019/extlst" xmlns:r="http://schemas.openxmlformats.org/officeDocument/2006/relationships" xmlns:m="http://schemas.openxmlformats.org/officeDocument/2006/math" xmlns:v="urn:schemas-microsoft-com:vml" xmlns:wp14="http://schemas.microsoft.com/office/word/2010/wordprocessingDrawing" xmlns:wp="http://schemas.openxmlformats.org/drawingml/2006/wordprocessingDrawing" xmlns:w10="urn:schemas-microsoft-com:office:word" xmlns:w="http://schemas.openxmlformats.org/wordprocessingml/2006/main" xmlns:w14="http://schemas.microsoft.com/office/word/2010/wordml" xmlns:w15="http://schemas.microsoft.com/office/word/2012/wordml" xmlns:w16cex="http://schemas.microsoft.com/office/word/2018/wordml/cex" xmlns:w16cid="http://schemas.microsoft.com/office/word/2016/wordml/cid" xmlns:w16="http://schemas.microsoft.com/office/word/2018/wordml" xmlns:w16du="http://schemas.microsoft.com/office/word/2023/wordml/word16du" xmlns:w16sdtdh="http://schemas.microsoft.com/office/word/2020/wordml/sdtdatahash" xmlns:w16se="http://schemas.microsoft.com/office/word/2015/wordml/symex" xmlns:wpg="http://schemas.microsoft.com/office/word/2010/wordprocessingGroup" xmlns:wpi="http://schemas.microsoft.com/office/word/2010/wordprocessingInk" xmlns:wne="http://schemas.microsoft.com/office/word/2006/wordml" xmlns:wps="http://schemas.microsoft.com/office/word/2010/wordprocessingShape" mc:Ignorable="w14 w15 w16se w16cid w16 w16cex w16sdtdh w16du wp14">
+<w:numbering xmlns:wpc="http://schemas.microsoft.com/office/word/2010/wordprocessingCanvas" xmlns:cx="http://schemas.microsoft.com/office/drawing/2014/chartex" xmlns:cx1="http://schemas.microsoft.com/office/drawing/2015/9/8/chartex" xmlns:cx2="http://schemas.microsoft.com/office/drawing/2015/10/21/chartex" xmlns:cx3="http://schemas.microsoft.com/office/drawing/2016/5/9/chartex" xmlns:cx4="http://schemas.microsoft.com/office/drawing/2016/5/10/chartex" xmlns:cx5="http://schemas.microsoft.com/office/drawing/2016/5/11/chartex" xmlns:cx6="http://schemas.microsoft.com/office/drawing/2016/5/12/chartex" xmlns:cx7="http://schemas.microsoft.com/office/drawing/2016/5/13/chartex" xmlns:cx8="http://schemas.microsoft.com/office/drawing/2016/5/14/chartex" xmlns:mc="http://schemas.openxmlformats.org/markup-compatibility/2006" xmlns:aink="http://schemas.microsoft.com/office/drawing/2016/ink" xmlns:am3d="http://schemas.microsoft.com/office/drawing/2017/model3d" xmlns:o="urn:schemas-microsoft-com:office:office" xmlns:oel="http://schemas.microsoft.com/office/2019/extlst" xmlns:r="http://schemas.openxmlformats.org/officeDocument/2006/relationships" xmlns:m="http://schemas.openxmlformats.org/officeDocument/2006/math" xmlns:v="urn:schemas-microsoft-com:vml" xmlns:wp14="http://schemas.microsoft.com/office/word/2010/wordprocessingDrawing" xmlns:wp="http://schemas.openxmlformats.org/drawingml/2006/wordprocessingDrawing" xmlns:w10="urn:schemas-microsoft-com:office:word" xmlns:w="http://schemas.openxmlformats.org/wordprocessingml/2006/main" xmlns:w14="http://schemas.microsoft.com/office/word/2010/wordml" xmlns:w15="http://schemas.microsoft.com/office/word/2012/wordml" xmlns:w16cex="http://schemas.microsoft.com/office/word/2018/wordml/cex" xmlns:w16cid="http://schemas.microsoft.com/office/word/2016/wordml/cid" xmlns:w16="http://schemas.microsoft.com/office/word/2018/wordml" xmlns:w16sdtdh="http://schemas.microsoft.com/office/word/2020/wordml/sdtdatahash" xmlns:w16se="http://schemas.microsoft.com/office/word/2015/wordml/symex" xmlns:wpg="http://schemas.microsoft.com/office/word/2010/wordprocessingGroup" xmlns:wpi="http://schemas.microsoft.com/office/word/2010/wordprocessingInk" xmlns:wne="http://schemas.microsoft.com/office/word/2006/wordml" xmlns:wps="http://schemas.microsoft.com/office/word/2010/wordprocessingShape" mc:Ignorable="w14 w15 w16se w16cid w16 w16cex w16sdtdh wp14">
   <w:numPicBullet w:numPicBulletId="0">
-    <mc:AlternateContent>
-      <mc:Choice Requires="v">
-        <w:pict>
-          <v:shapetype w14:anchorId="5E05D1D2" id="_x0000_t75" coordsize="21600,21600" o:spt="75" o:preferrelative="t" path="m@4@5l@4@11@9@11@9@5xe" filled="f" stroked="f">
-            <v:stroke joinstyle="miter"/>
-            <v:formulas>
-              <v:f eqn="if lineDrawn pixelLineWidth 0"/>
-              <v:f eqn="sum @0 1 0"/>
-              <v:f eqn="sum 0 0 @1"/>
-              <v:f eqn="prod @2 1 2"/>
-              <v:f eqn="prod @3 21600 pixelWidth"/>
-              <v:f eqn="prod @3 21600 pixelHeight"/>
-              <v:f eqn="sum @0 0 1"/>
-              <v:f eqn="prod @6 1 2"/>
-              <v:f eqn="prod @7 21600 pixelWidth"/>
-              <v:f eqn="sum @8 21600 0"/>
-              <v:f eqn="prod @7 21600 pixelHeight"/>
-              <v:f eqn="sum @10 21600 0"/>
-            </v:formulas>
-            <v:path o:extrusionok="f" gradientshapeok="t" o:connecttype="rect"/>
-            <o:lock v:ext="edit" aspectratio="t"/>
-          </v:shapetype>
-          <v:shape id="Image 799659317" o:spid="_x0000_i1025" type="#_x0000_t75" style="width:11.7pt;height:11.7pt;visibility:visible;mso-wrap-style:square">
-            <v:imagedata r:id="rId1" o:title=""/>
-          </v:shape>
-        </w:pict>
-      </mc:Choice>
-      <mc:Fallback>
-        <w:drawing>
-          <wp:inline distT="0" distB="0" distL="0" distR="0" wp14:anchorId="26BE3F25" wp14:editId="6B8945A8">
-            <wp:extent cx="148590" cy="148590"/>
-            <wp:effectExtent l="0" t="0" r="0" b="0"/>
-            <wp:docPr id="799659317" name="Image 799659317"/>
-            <wp:cNvGraphicFramePr>
-              <a:graphicFrameLocks xmlns:a="http://schemas.openxmlformats.org/drawingml/2006/main" noChangeAspect="1"/>
-            </wp:cNvGraphicFramePr>
-            <a:graphic xmlns:a="http://schemas.openxmlformats.org/drawingml/2006/main">
-              <a:graphicData uri="http://schemas.openxmlformats.org/drawingml/2006/picture">
-                <pic:pic xmlns:pic="http://schemas.openxmlformats.org/drawingml/2006/picture">
-                  <pic:nvPicPr>
-                    <pic:cNvPr id="0" name="Picture -1023"/>
-                    <pic:cNvPicPr>
-                      <a:picLocks noChangeAspect="1" noChangeArrowheads="1"/>
-                    </pic:cNvPicPr>
-                  </pic:nvPicPr>
-                  <pic:blipFill>
-                    <a:blip r:embed="rId2">
-                      <a:extLst>
-                        <a:ext uri="{28A0092B-C50C-407E-A947-70E740481C1C}">
-                          <a14:useLocalDpi xmlns:a14="http://schemas.microsoft.com/office/drawing/2010/main" val="0"/>
-                        </a:ext>
-                      </a:extLst>
-                    </a:blip>
-                    <a:srcRect/>
-                    <a:stretch>
-                      <a:fillRect/>
-                    </a:stretch>
-                  </pic:blipFill>
-                  <pic:spPr bwMode="auto">
-                    <a:xfrm>
-                      <a:off x="0" y="0"/>
-                      <a:ext cx="148590" cy="148590"/>
-                    </a:xfrm>
-                    <a:prstGeom prst="rect">
-                      <a:avLst/>
-                    </a:prstGeom>
-                    <a:noFill/>
-                    <a:ln>
-                      <a:noFill/>
-                    </a:ln>
-                  </pic:spPr>
-                </pic:pic>
-              </a:graphicData>
-            </a:graphic>
-          </wp:inline>
-        </w:drawing>
-      </mc:Fallback>
-    </mc:AlternateContent>
+    <w:pict>
+      <v:shapetype id="_x0000_t75" coordsize="21600,21600" o:spt="75" o:preferrelative="t" path="m@4@5l@4@11@9@11@9@5xe" filled="f" stroked="f">
+        <v:stroke joinstyle="miter"/>
+        <v:formulas>
+          <v:f eqn="if lineDrawn pixelLineWidth 0"/>
+          <v:f eqn="sum @0 1 0"/>
+          <v:f eqn="sum 0 0 @1"/>
+          <v:f eqn="prod @2 1 2"/>
+          <v:f eqn="prod @3 21600 pixelWidth"/>
+          <v:f eqn="prod @3 21600 pixelHeight"/>
+          <v:f eqn="sum @0 0 1"/>
+          <v:f eqn="prod @6 1 2"/>
+          <v:f eqn="prod @7 21600 pixelWidth"/>
+          <v:f eqn="sum @8 21600 0"/>
+          <v:f eqn="prod @7 21600 pixelHeight"/>
+          <v:f eqn="sum @10 21600 0"/>
+        </v:formulas>
+        <v:path o:extrusionok="f" gradientshapeok="t" o:connecttype="rect"/>
+        <o:lock v:ext="edit" aspectratio="t"/>
+      </v:shapetype>
+      <v:shape id="_x0000_i1028" type="#_x0000_t75" style="width:12pt;height:12pt;visibility:visible;mso-wrap-style:square" o:bullet="t">
+        <v:imagedata r:id="rId1" o:title=""/>
+      </v:shape>
+    </w:pict>
   </w:numPicBullet>
   <w:abstractNum w:abstractNumId="0" w15:restartNumberingAfterBreak="0">
     <w:nsid w:val="13AB381A"/>
@@ -5114,7 +5172,7 @@
 </file>
 
 <file path=word/styles.xml><?xml version="1.0" encoding="utf-8"?>
-<w:styles xmlns:mc="http://schemas.openxmlformats.org/markup-compatibility/2006" xmlns:r="http://schemas.openxmlformats.org/officeDocument/2006/relationships" xmlns:w="http://schemas.openxmlformats.org/wordprocessingml/2006/main" xmlns:w14="http://schemas.microsoft.com/office/word/2010/wordml" xmlns:w15="http://schemas.microsoft.com/office/word/2012/wordml" xmlns:w16cex="http://schemas.microsoft.com/office/word/2018/wordml/cex" xmlns:w16cid="http://schemas.microsoft.com/office/word/2016/wordml/cid" xmlns:w16="http://schemas.microsoft.com/office/word/2018/wordml" xmlns:w16du="http://schemas.microsoft.com/office/word/2023/wordml/word16du" xmlns:w16sdtdh="http://schemas.microsoft.com/office/word/2020/wordml/sdtdatahash" xmlns:w16se="http://schemas.microsoft.com/office/word/2015/wordml/symex" mc:Ignorable="w14 w15 w16se w16cid w16 w16cex w16sdtdh w16du">
+<w:styles xmlns:mc="http://schemas.openxmlformats.org/markup-compatibility/2006" xmlns:r="http://schemas.openxmlformats.org/officeDocument/2006/relationships" xmlns:w="http://schemas.openxmlformats.org/wordprocessingml/2006/main" xmlns:w14="http://schemas.microsoft.com/office/word/2010/wordml" xmlns:w15="http://schemas.microsoft.com/office/word/2012/wordml" xmlns:w16cex="http://schemas.microsoft.com/office/word/2018/wordml/cex" xmlns:w16cid="http://schemas.microsoft.com/office/word/2016/wordml/cid" xmlns:w16="http://schemas.microsoft.com/office/word/2018/wordml" xmlns:w16sdtdh="http://schemas.microsoft.com/office/word/2020/wordml/sdtdatahash" xmlns:w16se="http://schemas.microsoft.com/office/word/2015/wordml/symex" mc:Ignorable="w14 w15 w16se w16cid w16 w16cex w16sdtdh">
   <w:docDefaults>
     <w:rPrDefault>
       <w:rPr>
@@ -5913,7 +5971,7 @@
         <w:bottom w:val="dashed" w:sz="4" w:space="1" w:color="262626" w:themeColor="text1" w:themeTint="D9"/>
         <w:right w:val="dashed" w:sz="4" w:space="4" w:color="262626" w:themeColor="text1" w:themeTint="D9"/>
       </w:pBdr>
-      <w:shd w:val="pct5" w:color="7F7F7F" w:themeColor="text1" w:themeTint="80" w:fill="F4F4F4" w:themeFill="background1"/>
+      <w:shd w:val="pct5" w:color="7F7F7F" w:themeColor="text1" w:themeTint="80" w:fill="FFFFFF" w:themeFill="background1"/>
       <w:spacing w:before="120" w:after="120"/>
     </w:pPr>
     <w:rPr>
@@ -6142,7 +6200,7 @@
         <a:sysClr val="windowText" lastClr="000000"/>
       </a:dk1>
       <a:lt1>
-        <a:sysClr val="window" lastClr="F4F4F4"/>
+        <a:sysClr val="window" lastClr="FFFFFF"/>
       </a:lt1>
       <a:dk2>
         <a:srgbClr val="1F497D"/>

</xml_diff>